<commit_message>
Design Document changes and finishing off previous lab work
</commit_message>
<xml_diff>
--- a/Daniel Holmes - AP Technical Design Document.docx
+++ b/Daniel Holmes - AP Technical Design Document.docx
@@ -2076,313 +2076,329 @@
     <w:p>
       <w:pPr>
         <w:pStyle w:val="Heading1"/>
+      </w:pPr>
+      <w:bookmarkStart w:id="1" w:name="_Toc765644251"/>
+      <w:r>
+        <w:lastRenderedPageBreak/>
+        <w:t>Problem</w:t>
+      </w:r>
+      <w:bookmarkEnd w:id="1"/>
+    </w:p>
+    <w:p>
+      <w:r>
+        <w:t xml:space="preserve">A description of the problem you are addressing. This should include any relevant existing work in the area. e.g. X </w:t>
+      </w:r>
+      <w:r>
+        <w:t xml:space="preserve">(reference) </w:t>
+      </w:r>
+      <w:r>
+        <w:t>and Y</w:t>
+      </w:r>
+      <w:r>
+        <w:t xml:space="preserve"> (reference)</w:t>
+      </w:r>
+      <w:r>
+        <w:t xml:space="preserve"> are currently existing tools/systems that do Z, but they are limited in terms of…</w:t>
+      </w:r>
+      <w:r>
+        <w:t xml:space="preserve"> </w:t>
+      </w:r>
+    </w:p>
+    <w:p>
+      <w:r>
+        <w:t>Idea 1:</w:t>
+      </w:r>
+    </w:p>
+    <w:p>
+      <w:r>
+        <w:t>C</w:t>
+      </w:r>
+      <w:r>
+        <w:t xml:space="preserve">haracter movement sounds are some of, if not the most important sounds that make up the soundscape of a game. These sounds are the sounds that are going to be heard </w:t>
+      </w:r>
+      <w:r>
+        <w:t xml:space="preserve">most often by the player, so they need to pleasant to listen to and accurate to </w:t>
+      </w:r>
+      <w:r>
+        <w:t xml:space="preserve">the context of the situation (e.g. change dependent on what clothing the player character/other characters are </w:t>
+      </w:r>
+      <w:r>
+        <w:t>wearing</w:t>
+      </w:r>
+      <w:r>
+        <w:t>,</w:t>
+      </w:r>
+      <w:r>
+        <w:t xml:space="preserve"> carrying etc.)</w:t>
+      </w:r>
+      <w:r>
+        <w:t>.</w:t>
+      </w:r>
+      <w:r>
+        <w:t xml:space="preserve"> </w:t>
+      </w:r>
+    </w:p>
+    <w:p>
+      <w:r>
+        <w:t xml:space="preserve">To manually create sound effects for </w:t>
+      </w:r>
+      <w:r>
+        <w:t>all the possible movement sounds would take a long time,</w:t>
+      </w:r>
+      <w:r>
+        <w:t xml:space="preserve"> likely meaning that the fidelity and variety of said sounds </w:t>
+      </w:r>
+      <w:r>
+        <w:t xml:space="preserve">would need to be sacrificed. This is the problem I would like to solve </w:t>
+      </w:r>
+      <w:r>
+        <w:t xml:space="preserve">through creating a system to generate synthetic </w:t>
+      </w:r>
+      <w:r>
+        <w:t>movement sounds.</w:t>
+      </w:r>
+    </w:p>
+    <w:p>
+      <w:r>
+        <w:t>Idea 2:</w:t>
+      </w:r>
+    </w:p>
+    <w:p>
+      <w:pPr>
         <w:rPr>
           <w:highlight w:val="yellow"/>
         </w:rPr>
       </w:pPr>
-      <w:bookmarkStart w:id="1" w:name="_Toc765644251"/>
-      <w:r>
-        <w:rPr>
-          <w:highlight w:val="yellow"/>
-        </w:rPr>
+      <w:r>
+        <w:t xml:space="preserve">Creating a system that can directly translate character movement intro musical tones/melodies </w:t>
+      </w:r>
+      <w:r>
+        <w:t xml:space="preserve">so that the game’s soundscape responds to and represents the motion of the player character. </w:t>
+      </w:r>
+      <w:r>
+        <w:t xml:space="preserve">The fluidity and complexity of the music produced can increase and decrease depending on the fluidity of the character movement, meaning that the better the player gets at the game the more </w:t>
+      </w:r>
+      <w:r>
+        <w:t xml:space="preserve">fluid the music becomes. This idea was inspired by old Charlie </w:t>
+      </w:r>
+      <w:r>
+        <w:t>C</w:t>
+      </w:r>
+      <w:r>
+        <w:t>hap</w:t>
+      </w:r>
+      <w:r>
+        <w:t xml:space="preserve">lin silent films that use music in response to motion </w:t>
+      </w:r>
+      <w:r>
+        <w:t>to establish tone.</w:t>
+      </w:r>
+    </w:p>
+    <w:p>
+      <w:pPr>
+        <w:pStyle w:val="Heading1"/>
+      </w:pPr>
+      <w:bookmarkStart w:id="2" w:name="_Toc255115390"/>
+      <w:r>
+        <w:t>Introduction</w:t>
+      </w:r>
+      <w:bookmarkEnd w:id="2"/>
+      <w:r>
+        <w:t xml:space="preserve"> </w:t>
+      </w:r>
+    </w:p>
+    <w:p>
+      <w:r>
+        <w:t>A</w:t>
+      </w:r>
+      <w:r>
+        <w:t xml:space="preserve"> description of the </w:t>
+      </w:r>
+      <w:r>
+        <w:t>s</w:t>
+      </w:r>
+      <w:r>
+        <w:t>ystem</w:t>
+      </w:r>
+      <w:r>
+        <w:t xml:space="preserve"> or tool</w:t>
+      </w:r>
+      <w:r>
+        <w:t xml:space="preserve"> you are proposing.</w:t>
+      </w:r>
+    </w:p>
+    <w:p>
+      <w:pPr>
+        <w:pStyle w:val="Heading1"/>
+      </w:pPr>
+      <w:bookmarkStart w:id="3" w:name="_Toc964702881"/>
+      <w:r>
+        <w:t>List of Features</w:t>
+      </w:r>
+      <w:bookmarkEnd w:id="3"/>
+    </w:p>
+    <w:p>
+      <w:r>
+        <w:t xml:space="preserve">What features must the </w:t>
+      </w:r>
+      <w:r>
+        <w:t>system</w:t>
+      </w:r>
+      <w:r>
+        <w:t>/tool</w:t>
+      </w:r>
+      <w:r>
+        <w:t xml:space="preserve"> have? </w:t>
+      </w:r>
+    </w:p>
+    <w:p>
+      <w:pPr>
+        <w:pStyle w:val="Heading1"/>
+      </w:pPr>
+      <w:bookmarkStart w:id="4" w:name="_Toc1814877451"/>
+      <w:r>
+        <w:t>High Level Diagrams</w:t>
+      </w:r>
+      <w:r>
+        <w:t xml:space="preserve"> (if any / delete as appropriate)</w:t>
+      </w:r>
+      <w:bookmarkEnd w:id="4"/>
+    </w:p>
+    <w:p>
+      <w:r>
+        <w:t xml:space="preserve">Any documentation to support the development process for the </w:t>
+      </w:r>
+      <w:r>
+        <w:t>system</w:t>
+      </w:r>
+      <w:r>
+        <w:t>. UML</w:t>
+      </w:r>
+      <w:r>
+        <w:t xml:space="preserve">, etc. </w:t>
+      </w:r>
+    </w:p>
+    <w:p>
+      <w:pPr>
+        <w:pStyle w:val="Heading1"/>
+      </w:pPr>
+      <w:bookmarkStart w:id="5" w:name="_Toc1487671019"/>
+      <w:r>
+        <w:t>Engine</w:t>
+      </w:r>
+      <w:r>
+        <w:t xml:space="preserve"> Requirements</w:t>
+      </w:r>
+      <w:bookmarkEnd w:id="5"/>
+    </w:p>
+    <w:p>
+      <w:r>
+        <w:t xml:space="preserve">Engine </w:t>
+      </w:r>
+      <w:r>
+        <w:t>needed</w:t>
+      </w:r>
+      <w:r>
+        <w:t xml:space="preserve"> </w:t>
+      </w:r>
+      <w:r>
+        <w:t>and minimum version</w:t>
+      </w:r>
+      <w:r>
+        <w:t xml:space="preserve"> (if/as appropriate)</w:t>
+      </w:r>
+      <w:r>
+        <w:t>. (UE5.2.1)</w:t>
+      </w:r>
+    </w:p>
+    <w:p>
+      <w:pPr>
+        <w:pStyle w:val="Heading1"/>
+      </w:pPr>
+      <w:bookmarkStart w:id="6" w:name="_Toc1169767951"/>
+      <w:r>
+        <w:t>Audio and Visual Requirements</w:t>
+      </w:r>
+      <w:bookmarkEnd w:id="6"/>
+    </w:p>
+    <w:p>
+      <w:r>
+        <w:t>Headphones? Speakers? Needs a screen or a projector? Or an audio only game?</w:t>
+      </w:r>
+    </w:p>
+    <w:p>
+      <w:pPr>
+        <w:pStyle w:val="Heading1"/>
+      </w:pPr>
+      <w:bookmarkStart w:id="7" w:name="_Toc58364022"/>
+      <w:r>
+        <w:t>User Setup Guide</w:t>
+      </w:r>
+      <w:bookmarkEnd w:id="7"/>
+    </w:p>
+    <w:p>
+      <w:r>
+        <w:t xml:space="preserve">How to setup the </w:t>
+      </w:r>
+      <w:r>
+        <w:t xml:space="preserve">tool/system, including how to setup the </w:t>
+      </w:r>
+      <w:r>
+        <w:t>game engine</w:t>
+      </w:r>
+      <w:r>
+        <w:t xml:space="preserve"> to accommodate the tool/</w:t>
+      </w:r>
+      <w:r>
+        <w:t>system</w:t>
+      </w:r>
+      <w:r>
+        <w:t xml:space="preserve"> process</w:t>
+      </w:r>
+      <w:r>
+        <w:t xml:space="preserve"> (if appropriate)</w:t>
+      </w:r>
+      <w:r>
+        <w:t>.</w:t>
+      </w:r>
+      <w:r>
+        <w:t xml:space="preserve"> All sections are a user setup guide and how to use them.</w:t>
+      </w:r>
+    </w:p>
+    <w:p>
+      <w:pPr>
+        <w:pStyle w:val="Heading1"/>
+      </w:pPr>
+      <w:bookmarkStart w:id="8" w:name="_Toc2004942755"/>
+      <w:r>
+        <w:t>UI</w:t>
+      </w:r>
+      <w:r>
+        <w:t xml:space="preserve"> of the </w:t>
+      </w:r>
+      <w:r>
+        <w:t>System</w:t>
+      </w:r>
+      <w:r>
+        <w:t>/Tool</w:t>
+      </w:r>
+      <w:bookmarkEnd w:id="8"/>
+    </w:p>
+    <w:p>
+      <w:r>
+        <w:t xml:space="preserve">The UI of the </w:t>
+      </w:r>
+      <w:r>
+        <w:t>system/tool.</w:t>
+      </w:r>
+    </w:p>
+    <w:p>
+      <w:pPr>
+        <w:pStyle w:val="Heading1"/>
+      </w:pPr>
+      <w:bookmarkStart w:id="9" w:name="_Toc103954349"/>
+      <w:r>
         <w:lastRenderedPageBreak/>
-        <w:t>Problem</w:t>
-      </w:r>
-      <w:bookmarkEnd w:id="1"/>
-    </w:p>
-    <w:p>
-      <w:r>
-        <w:rPr>
-          <w:highlight w:val="yellow"/>
-        </w:rPr>
-        <w:t xml:space="preserve">A description of the problem you are addressing. This should include any relevant existing work in the area. e.g. X </w:t>
-      </w:r>
-      <w:r>
-        <w:rPr>
-          <w:highlight w:val="yellow"/>
-        </w:rPr>
-        <w:t xml:space="preserve">(reference) </w:t>
-      </w:r>
-      <w:r>
-        <w:rPr>
-          <w:highlight w:val="yellow"/>
-        </w:rPr>
-        <w:t>and Y</w:t>
-      </w:r>
-      <w:r>
-        <w:rPr>
-          <w:highlight w:val="yellow"/>
-        </w:rPr>
-        <w:t xml:space="preserve"> (reference)</w:t>
-      </w:r>
-      <w:r>
-        <w:rPr>
-          <w:highlight w:val="yellow"/>
-        </w:rPr>
-        <w:t xml:space="preserve"> are currently existing tools/systems that do Z, but they are limited in terms of…</w:t>
-      </w:r>
-      <w:r>
-        <w:t xml:space="preserve"> </w:t>
-      </w:r>
-    </w:p>
-    <w:p>
-      <w:r>
-        <w:t>C</w:t>
-      </w:r>
-      <w:r>
-        <w:t xml:space="preserve">haracter movement sounds are some of, if not the most important sounds that make up the soundscape of a game. These sounds are the sounds that are going to be heard </w:t>
-      </w:r>
-      <w:r>
-        <w:t xml:space="preserve">most often by the player, so they need to pleasant to listen to and accurate to </w:t>
-      </w:r>
-      <w:r>
-        <w:t xml:space="preserve">the context of the situation (e.g. change dependent on what clothing the player character/other characters are </w:t>
-      </w:r>
-      <w:r>
-        <w:t>wearing</w:t>
-      </w:r>
-      <w:r>
-        <w:t>,</w:t>
-      </w:r>
-      <w:r>
-        <w:t xml:space="preserve"> carrying etc.)</w:t>
-      </w:r>
-      <w:r>
-        <w:t>.</w:t>
-      </w:r>
-      <w:r>
-        <w:t xml:space="preserve"> </w:t>
-      </w:r>
-    </w:p>
-    <w:p>
-      <w:pPr>
-        <w:rPr>
-          <w:highlight w:val="yellow"/>
-        </w:rPr>
-      </w:pPr>
-      <w:r>
-        <w:t xml:space="preserve">To manually create sound effects for </w:t>
-      </w:r>
-      <w:r>
-        <w:t>all the possible movement sounds would take a long time,</w:t>
-      </w:r>
-      <w:r>
-        <w:t xml:space="preserve"> likely meaning that the fidelity and variety of said sounds </w:t>
-      </w:r>
-      <w:r>
-        <w:t xml:space="preserve">would need to be sacrificed. This is the problem I would like to solve </w:t>
-      </w:r>
-      <w:r>
-        <w:t xml:space="preserve">through creating a system to generate synthetic </w:t>
-      </w:r>
-      <w:r>
-        <w:t>movement sounds.</w:t>
-      </w:r>
-    </w:p>
-    <w:p>
-      <w:pPr>
-        <w:pStyle w:val="Heading1"/>
-      </w:pPr>
-      <w:bookmarkStart w:id="2" w:name="_Toc255115390"/>
-      <w:r>
-        <w:t>Introduction</w:t>
-      </w:r>
-      <w:bookmarkEnd w:id="2"/>
-      <w:r>
-        <w:t xml:space="preserve"> </w:t>
-      </w:r>
-    </w:p>
-    <w:p>
-      <w:r>
-        <w:t>A</w:t>
-      </w:r>
-      <w:r>
-        <w:t xml:space="preserve"> description of the </w:t>
-      </w:r>
-      <w:r>
-        <w:t>s</w:t>
-      </w:r>
-      <w:r>
-        <w:t>ystem</w:t>
-      </w:r>
-      <w:r>
-        <w:t xml:space="preserve"> or tool</w:t>
-      </w:r>
-      <w:r>
-        <w:t xml:space="preserve"> you are proposing.</w:t>
-      </w:r>
-    </w:p>
-    <w:p>
-      <w:pPr>
-        <w:pStyle w:val="Heading1"/>
-      </w:pPr>
-      <w:bookmarkStart w:id="3" w:name="_Toc964702881"/>
-      <w:r>
-        <w:t>List of Features</w:t>
-      </w:r>
-      <w:bookmarkEnd w:id="3"/>
-    </w:p>
-    <w:p>
-      <w:r>
-        <w:t xml:space="preserve">What features must the </w:t>
-      </w:r>
-      <w:r>
-        <w:t>system</w:t>
-      </w:r>
-      <w:r>
-        <w:t>/tool</w:t>
-      </w:r>
-      <w:r>
-        <w:t xml:space="preserve"> have? </w:t>
-      </w:r>
-    </w:p>
-    <w:p>
-      <w:pPr>
-        <w:pStyle w:val="Heading1"/>
-      </w:pPr>
-      <w:bookmarkStart w:id="4" w:name="_Toc1814877451"/>
-      <w:r>
-        <w:t>High Level Diagrams</w:t>
-      </w:r>
-      <w:r>
-        <w:t xml:space="preserve"> (if any / delete as appropriate)</w:t>
-      </w:r>
-      <w:bookmarkEnd w:id="4"/>
-    </w:p>
-    <w:p>
-      <w:r>
-        <w:t xml:space="preserve">Any documentation to support the development process for the </w:t>
-      </w:r>
-      <w:r>
-        <w:t>system</w:t>
-      </w:r>
-      <w:r>
-        <w:t>. UML</w:t>
-      </w:r>
-      <w:r>
-        <w:t xml:space="preserve">, etc. </w:t>
-      </w:r>
-    </w:p>
-    <w:p>
-      <w:pPr>
-        <w:pStyle w:val="Heading1"/>
-      </w:pPr>
-      <w:bookmarkStart w:id="5" w:name="_Toc1487671019"/>
-      <w:r>
-        <w:t>Engine</w:t>
-      </w:r>
-      <w:r>
-        <w:t xml:space="preserve"> Requirements</w:t>
-      </w:r>
-      <w:bookmarkEnd w:id="5"/>
-    </w:p>
-    <w:p>
-      <w:r>
-        <w:t xml:space="preserve">Engine </w:t>
-      </w:r>
-      <w:r>
-        <w:t>needed</w:t>
-      </w:r>
-      <w:r>
-        <w:t xml:space="preserve"> </w:t>
-      </w:r>
-      <w:r>
-        <w:t>and minimum version</w:t>
-      </w:r>
-      <w:r>
-        <w:t xml:space="preserve"> (if/as appropriate)</w:t>
-      </w:r>
-      <w:r>
-        <w:t>. (UE5.2.1)</w:t>
-      </w:r>
-    </w:p>
-    <w:p>
-      <w:pPr>
-        <w:pStyle w:val="Heading1"/>
-      </w:pPr>
-      <w:bookmarkStart w:id="6" w:name="_Toc1169767951"/>
-      <w:r>
-        <w:t>Audio and Visual Requirements</w:t>
-      </w:r>
-      <w:bookmarkEnd w:id="6"/>
-    </w:p>
-    <w:p>
-      <w:r>
-        <w:t>Headphones? Speakers? Needs a screen or a projector? Or an audio only game?</w:t>
-      </w:r>
-    </w:p>
-    <w:p>
-      <w:pPr>
-        <w:pStyle w:val="Heading1"/>
-      </w:pPr>
-      <w:bookmarkStart w:id="7" w:name="_Toc58364022"/>
-      <w:r>
-        <w:t>User Setup Guide</w:t>
-      </w:r>
-      <w:bookmarkEnd w:id="7"/>
-    </w:p>
-    <w:p>
-      <w:r>
-        <w:t xml:space="preserve">How to setup the </w:t>
-      </w:r>
-      <w:r>
-        <w:t xml:space="preserve">tool/system, including how to setup the </w:t>
-      </w:r>
-      <w:r>
-        <w:t>game engine</w:t>
-      </w:r>
-      <w:r>
-        <w:t xml:space="preserve"> to accommodate the tool/</w:t>
-      </w:r>
-      <w:r>
-        <w:t>system</w:t>
-      </w:r>
-      <w:r>
-        <w:t xml:space="preserve"> process</w:t>
-      </w:r>
-      <w:r>
-        <w:t xml:space="preserve"> (if appropriate)</w:t>
-      </w:r>
-      <w:r>
-        <w:t>.</w:t>
-      </w:r>
-      <w:r>
-        <w:t xml:space="preserve"> All sections are a user setup guide and how to use them.</w:t>
-      </w:r>
-    </w:p>
-    <w:p>
-      <w:pPr>
-        <w:pStyle w:val="Heading1"/>
-      </w:pPr>
-      <w:bookmarkStart w:id="8" w:name="_Toc2004942755"/>
-      <w:r>
-        <w:t>UI</w:t>
-      </w:r>
-      <w:r>
-        <w:t xml:space="preserve"> of the </w:t>
-      </w:r>
-      <w:r>
-        <w:t>System</w:t>
-      </w:r>
-      <w:r>
-        <w:t>/Tool</w:t>
-      </w:r>
-      <w:bookmarkEnd w:id="8"/>
-    </w:p>
-    <w:p>
-      <w:r>
-        <w:t xml:space="preserve">The UI of the </w:t>
-      </w:r>
-      <w:r>
-        <w:t>system/tool.</w:t>
-      </w:r>
-    </w:p>
-    <w:p>
-      <w:pPr>
-        <w:pStyle w:val="Heading1"/>
-      </w:pPr>
-      <w:bookmarkStart w:id="9" w:name="_Toc103954349"/>
-      <w:r>
         <w:t>External Library Dependenc</w:t>
       </w:r>
       <w:r>
@@ -2720,6 +2736,7 @@
         </w:numPr>
       </w:pPr>
       <w:r>
+        <w:lastRenderedPageBreak/>
         <w:t>Audio</w:t>
       </w:r>
     </w:p>
@@ -2782,7 +2799,6 @@
     </w:p>
     <w:p>
       <w:r>
-        <w:lastRenderedPageBreak/>
         <w:t xml:space="preserve">Include: </w:t>
       </w:r>
     </w:p>
@@ -3269,7 +3285,15 @@
     </w:p>
     <w:p>
       <w:r>
-        <w:t>Trefts, K. &amp; Blaksee, S. (2000). Did you hear the one about Boolean operators? Incorporating comedy into library</w:t>
+        <w:t xml:space="preserve">Trefts, K. &amp; </w:t>
+      </w:r>
+      <w:proofErr w:type="spellStart"/>
+      <w:r>
+        <w:t>Blaksee</w:t>
+      </w:r>
+      <w:proofErr w:type="spellEnd"/>
+      <w:r>
+        <w:t>, S. (2000). Did you hear the one about Boolean operators? Incorporating comedy into library</w:t>
       </w:r>
       <w:r>
         <w:t xml:space="preserve"> </w:t>
@@ -3295,12 +3319,28 @@
     </w:p>
     <w:p>
       <w:r>
-        <w:t>(Trefts &amp; Blaksee 2000)</w:t>
-      </w:r>
-    </w:p>
-    <w:p>
-      <w:r>
-        <w:t>This supports Trefts &amp; Blaksee’s (2000) evidence that……</w:t>
+        <w:t xml:space="preserve">(Trefts &amp; </w:t>
+      </w:r>
+      <w:proofErr w:type="spellStart"/>
+      <w:r>
+        <w:t>Blaksee</w:t>
+      </w:r>
+      <w:proofErr w:type="spellEnd"/>
+      <w:r>
+        <w:t xml:space="preserve"> 2000)</w:t>
+      </w:r>
+    </w:p>
+    <w:p>
+      <w:r>
+        <w:t xml:space="preserve">This supports Trefts &amp; </w:t>
+      </w:r>
+      <w:proofErr w:type="spellStart"/>
+      <w:r>
+        <w:t>Blaksee’s</w:t>
+      </w:r>
+      <w:proofErr w:type="spellEnd"/>
+      <w:r>
+        <w:t xml:space="preserve"> (2000) evidence that……</w:t>
       </w:r>
       <w:r>
         <w:br/>
@@ -7182,15 +7222,9 @@
 <ds:datastoreItem xmlns:ds="http://schemas.openxmlformats.org/officeDocument/2006/customXml" ds:itemID="{71266B43-7B49-4061-81A7-074287FE3B1A}">
   <ds:schemaRefs>
     <ds:schemaRef ds:uri="http://schemas.microsoft.com/office/2006/metadata/properties"/>
-    <ds:schemaRef ds:uri="http://purl.org/dc/elements/1.1/"/>
-    <ds:schemaRef ds:uri="http://schemas.microsoft.com/office/2006/documentManagement/types"/>
+    <ds:schemaRef ds:uri="http://schemas.microsoft.com/office/infopath/2007/PartnerControls"/>
+    <ds:schemaRef ds:uri="ac1d6235-51e3-4a29-8ef4-963eeebbd849"/>
     <ds:schemaRef ds:uri="45c0638f-8904-45ab-b124-b1f7ff451179"/>
-    <ds:schemaRef ds:uri="http://www.w3.org/XML/1998/namespace"/>
-    <ds:schemaRef ds:uri="http://purl.org/dc/dcmitype/"/>
-    <ds:schemaRef ds:uri="ac1d6235-51e3-4a29-8ef4-963eeebbd849"/>
-    <ds:schemaRef ds:uri="http://schemas.microsoft.com/office/infopath/2007/PartnerControls"/>
-    <ds:schemaRef ds:uri="http://schemas.openxmlformats.org/package/2006/metadata/core-properties"/>
-    <ds:schemaRef ds:uri="http://purl.org/dc/terms/"/>
   </ds:schemaRefs>
 </ds:datastoreItem>
 </file>

</xml_diff>

<commit_message>
More design document additions
</commit_message>
<xml_diff>
--- a/Daniel Holmes - AP Technical Design Document.docx
+++ b/Daniel Holmes - AP Technical Design Document.docx
@@ -2164,35 +2164,87 @@
       </w:r>
     </w:p>
     <w:p>
+      <w:r>
+        <w:t xml:space="preserve">Creating a system that can directly translate character movement intro musical tones/melodies </w:t>
+      </w:r>
+      <w:r>
+        <w:t xml:space="preserve">so that the game’s soundscape responds to and represents the motion of the player character. </w:t>
+      </w:r>
+      <w:r>
+        <w:t xml:space="preserve">The fluidity and complexity of the music produced can increase and decrease depending on the fluidity of the character movement, meaning that the better the player gets at the game the more </w:t>
+      </w:r>
+      <w:r>
+        <w:t xml:space="preserve">fluid the music becomes. This idea was inspired by old Charlie </w:t>
+      </w:r>
+      <w:r>
+        <w:t>C</w:t>
+      </w:r>
+      <w:r>
+        <w:t>hap</w:t>
+      </w:r>
+      <w:r>
+        <w:t xml:space="preserve">lin silent films that use music in response to motion </w:t>
+      </w:r>
+      <w:r>
+        <w:t>to establish tone.</w:t>
+      </w:r>
+    </w:p>
+    <w:p>
+      <w:hyperlink r:id="rId14" w:history="1">
+        <w:r>
+          <w:rPr>
+            <w:rStyle w:val="Hyperlink"/>
+          </w:rPr>
+          <w:t>https://ieeexplore.ieee.org/document/8683009</w:t>
+        </w:r>
+      </w:hyperlink>
+    </w:p>
+    <w:p>
+      <w:hyperlink r:id="rId15" w:history="1">
+        <w:r>
+          <w:rPr>
+            <w:rStyle w:val="Hyperlink"/>
+          </w:rPr>
+          <w:t>https://ieeexplore.ieee.org/document/6822534</w:t>
+        </w:r>
+      </w:hyperlink>
+    </w:p>
+    <w:p>
+      <w:hyperlink r:id="rId16" w:history="1">
+        <w:r>
+          <w:rPr>
+            <w:rStyle w:val="Hyperlink"/>
+          </w:rPr>
+          <w:t>https://ieeexplore.ieee.org/document/5759644</w:t>
+        </w:r>
+      </w:hyperlink>
+    </w:p>
+    <w:p>
+      <w:hyperlink r:id="rId17" w:history="1">
+        <w:r>
+          <w:rPr>
+            <w:rStyle w:val="Hyperlink"/>
+          </w:rPr>
+          <w:t>https://ieeexplore.ieee.org/document/7352357</w:t>
+        </w:r>
+      </w:hyperlink>
+    </w:p>
+    <w:p>
+      <w:hyperlink r:id="rId18" w:history="1">
+        <w:r>
+          <w:rPr>
+            <w:rStyle w:val="Hyperlink"/>
+          </w:rPr>
+          <w:t>https://ieeexplore.ieee.org/document/9053376</w:t>
+        </w:r>
+      </w:hyperlink>
+    </w:p>
+    <w:p>
       <w:pPr>
         <w:rPr>
           <w:highlight w:val="yellow"/>
         </w:rPr>
       </w:pPr>
-      <w:r>
-        <w:t xml:space="preserve">Creating a system that can directly translate character movement intro musical tones/melodies </w:t>
-      </w:r>
-      <w:r>
-        <w:t xml:space="preserve">so that the game’s soundscape responds to and represents the motion of the player character. </w:t>
-      </w:r>
-      <w:r>
-        <w:t xml:space="preserve">The fluidity and complexity of the music produced can increase and decrease depending on the fluidity of the character movement, meaning that the better the player gets at the game the more </w:t>
-      </w:r>
-      <w:r>
-        <w:t xml:space="preserve">fluid the music becomes. This idea was inspired by old Charlie </w:t>
-      </w:r>
-      <w:r>
-        <w:t>C</w:t>
-      </w:r>
-      <w:r>
-        <w:t>hap</w:t>
-      </w:r>
-      <w:r>
-        <w:t xml:space="preserve">lin silent films that use music in response to motion </w:t>
-      </w:r>
-      <w:r>
-        <w:t>to establish tone.</w:t>
-      </w:r>
     </w:p>
     <w:p>
       <w:pPr>
@@ -2332,6 +2384,7 @@
       </w:pPr>
       <w:bookmarkStart w:id="7" w:name="_Toc58364022"/>
       <w:r>
+        <w:lastRenderedPageBreak/>
         <w:t>User Setup Guide</w:t>
       </w:r>
       <w:bookmarkEnd w:id="7"/>
@@ -2398,7 +2451,6 @@
       </w:pPr>
       <w:bookmarkStart w:id="9" w:name="_Toc103954349"/>
       <w:r>
-        <w:lastRenderedPageBreak/>
         <w:t>External Library Dependenc</w:t>
       </w:r>
       <w:r>
@@ -2631,6 +2683,7 @@
     </w:p>
     <w:p>
       <w:r>
+        <w:lastRenderedPageBreak/>
         <w:t xml:space="preserve">Include: </w:t>
       </w:r>
     </w:p>
@@ -2736,7 +2789,6 @@
         </w:numPr>
       </w:pPr>
       <w:r>
-        <w:lastRenderedPageBreak/>
         <w:t>Audio</w:t>
       </w:r>
     </w:p>
@@ -3425,7 +3477,7 @@
       <w:bookmarkEnd w:id="18"/>
     </w:p>
     <w:sectPr>
-      <w:footerReference w:type="default" r:id="rId14"/>
+      <w:footerReference w:type="default" r:id="rId19"/>
       <w:pgSz w:w="11906" w:h="16838"/>
       <w:pgMar w:top="1440" w:right="1440" w:bottom="1440" w:left="1440" w:header="708" w:footer="708" w:gutter="0"/>
       <w:pgNumType w:start="0"/>
@@ -6633,6 +6685,18 @@
       <w:szCs w:val="24"/>
     </w:rPr>
   </w:style>
+  <w:style w:type="character" w:styleId="UnresolvedMention">
+    <w:name w:val="Unresolved Mention"/>
+    <w:basedOn w:val="DefaultParagraphFont"/>
+    <w:uiPriority w:val="99"/>
+    <w:semiHidden/>
+    <w:unhideWhenUsed/>
+    <w:rsid w:val="00D41C80"/>
+    <w:rPr>
+      <w:color w:val="605E5C"/>
+      <w:shd w:val="clear" w:color="auto" w:fill="E1DFDD"/>
+    </w:rPr>
+  </w:style>
 </w:styles>
 </file>
 
@@ -6955,6 +7019,19 @@
 </file>
 
 <file path=customXml/item3.xml><?xml version="1.0" encoding="utf-8"?>
+<b:Sources xmlns:b="http://schemas.openxmlformats.org/officeDocument/2006/bibliography" xmlns="http://schemas.openxmlformats.org/officeDocument/2006/bibliography" SelectedStyle="\APASixthEditionOfficeOnline.xsl" StyleName="APA" Version="6"/>
+</file>
+
+<file path=customXml/item4.xml><?xml version="1.0" encoding="utf-8"?>
+<?mso-contentType ?>
+<FormTemplates xmlns="http://schemas.microsoft.com/sharepoint/v3/contenttype/forms">
+  <Display>DocumentLibraryForm</Display>
+  <Edit>DocumentLibraryForm</Edit>
+  <New>DocumentLibraryForm</New>
+</FormTemplates>
+</file>
+
+<file path=customXml/item5.xml><?xml version="1.0" encoding="utf-8"?>
 <ct:contentTypeSchema xmlns:ct="http://schemas.microsoft.com/office/2006/metadata/contentType" xmlns:ma="http://schemas.microsoft.com/office/2006/metadata/properties/metaAttributes" ct:_="" ma:_="" ma:contentTypeName="Document" ma:contentTypeID="0x010100F3BF76585360BE4BB8D976A1E44FFC30" ma:contentTypeVersion="16" ma:contentTypeDescription="Create a new document." ma:contentTypeScope="" ma:versionID="29ed9e1ff1c3b5d2c549b6767176064f">
   <xsd:schema xmlns:xsd="http://www.w3.org/2001/XMLSchema" xmlns:xs="http://www.w3.org/2001/XMLSchema" xmlns:p="http://schemas.microsoft.com/office/2006/metadata/properties" xmlns:ns2="45c0638f-8904-45ab-b124-b1f7ff451179" xmlns:ns3="ac1d6235-51e3-4a29-8ef4-963eeebbd849" targetNamespace="http://schemas.microsoft.com/office/2006/metadata/properties" ma:root="true" ma:fieldsID="038c2834bae96afb0770ec00460cd16b" ns2:_="" ns3:_="">
     <xsd:import namespace="45c0638f-8904-45ab-b124-b1f7ff451179"/>
@@ -7197,19 +7274,6 @@
 </ct:contentTypeSchema>
 </file>
 
-<file path=customXml/item4.xml><?xml version="1.0" encoding="utf-8"?>
-<?mso-contentType ?>
-<FormTemplates xmlns="http://schemas.microsoft.com/sharepoint/v3/contenttype/forms">
-  <Display>DocumentLibraryForm</Display>
-  <Edit>DocumentLibraryForm</Edit>
-  <New>DocumentLibraryForm</New>
-</FormTemplates>
-</file>
-
-<file path=customXml/item5.xml><?xml version="1.0" encoding="utf-8"?>
-<b:Sources xmlns:b="http://schemas.openxmlformats.org/officeDocument/2006/bibliography" xmlns="http://schemas.openxmlformats.org/officeDocument/2006/bibliography" SelectedStyle="\APASixthEditionOfficeOnline.xsl" StyleName="APA" Version="6"/>
-</file>
-
 <file path=customXml/itemProps1.xml><?xml version="1.0" encoding="utf-8"?>
 <ds:datastoreItem xmlns:ds="http://schemas.openxmlformats.org/officeDocument/2006/customXml" ds:itemID="{55AF091B-3C7A-41E3-B477-F2FDAA23CFDA}">
   <ds:schemaRefs>
@@ -7230,6 +7294,22 @@
 </file>
 
 <file path=customXml/itemProps3.xml><?xml version="1.0" encoding="utf-8"?>
+<ds:datastoreItem xmlns:ds="http://schemas.openxmlformats.org/officeDocument/2006/customXml" ds:itemID="{3290648F-0CA8-463D-A4C9-C3DC94DC9F78}">
+  <ds:schemaRefs>
+    <ds:schemaRef ds:uri="http://schemas.openxmlformats.org/officeDocument/2006/bibliography"/>
+  </ds:schemaRefs>
+</ds:datastoreItem>
+</file>
+
+<file path=customXml/itemProps4.xml><?xml version="1.0" encoding="utf-8"?>
+<ds:datastoreItem xmlns:ds="http://schemas.openxmlformats.org/officeDocument/2006/customXml" ds:itemID="{55F8EF15-E290-4DF9-A813-BC8446DFD593}">
+  <ds:schemaRefs>
+    <ds:schemaRef ds:uri="http://schemas.microsoft.com/sharepoint/v3/contenttype/forms"/>
+  </ds:schemaRefs>
+</ds:datastoreItem>
+</file>
+
+<file path=customXml/itemProps5.xml><?xml version="1.0" encoding="utf-8"?>
 <ds:datastoreItem xmlns:ds="http://schemas.openxmlformats.org/officeDocument/2006/customXml" ds:itemID="{91EE600D-F4D5-493D-9D6B-C1AF01F54B4F}">
   <ds:schemaRefs>
     <ds:schemaRef ds:uri="http://schemas.microsoft.com/office/2006/metadata/contentType"/>
@@ -7246,20 +7326,4 @@
     <ds:schemaRef ds:uri="http://schemas.microsoft.com/internal/obd"/>
   </ds:schemaRefs>
 </ds:datastoreItem>
-</file>
-
-<file path=customXml/itemProps4.xml><?xml version="1.0" encoding="utf-8"?>
-<ds:datastoreItem xmlns:ds="http://schemas.openxmlformats.org/officeDocument/2006/customXml" ds:itemID="{55F8EF15-E290-4DF9-A813-BC8446DFD593}">
-  <ds:schemaRefs>
-    <ds:schemaRef ds:uri="http://schemas.microsoft.com/sharepoint/v3/contenttype/forms"/>
-  </ds:schemaRefs>
-</ds:datastoreItem>
-</file>
-
-<file path=customXml/itemProps5.xml><?xml version="1.0" encoding="utf-8"?>
-<ds:datastoreItem xmlns:ds="http://schemas.openxmlformats.org/officeDocument/2006/customXml" ds:itemID="{3290648F-0CA8-463D-A4C9-C3DC94DC9F78}">
-  <ds:schemaRefs>
-    <ds:schemaRef ds:uri="http://schemas.openxmlformats.org/officeDocument/2006/bibliography"/>
-  </ds:schemaRefs>
-</ds:datastoreItem>
 </file>
</xml_diff>